<commit_message>
Minor changes to Lesson 1 deliverable
</commit_message>
<xml_diff>
--- a/lessons/deliverables/Lesson1-Assignment1_IntrotoRandRStudio.docx
+++ b/lessons/deliverables/Lesson1-Assignment1_IntrotoRandRStudio.docx
@@ -13,7 +13,6 @@
         <w:tab/>
         <w:t>Date__________________</w:t>
         <w:tab/>
-        <w:t>Group__________</w:t>
       </w:r>
     </w:p>
     <w:p>
@@ -59,40 +58,7 @@
           <w:szCs w:val="24"/>
           <w:lang w:val="en" w:eastAsia="en-US" w:bidi="ar-SA"/>
         </w:rPr>
-        <w:t>B</w:t>
-      </w:r>
-      <w:r>
-        <w:rPr>
-          <w:rFonts w:eastAsia="Arial" w:cs="Arial"/>
-          <w:color w:val="auto"/>
-          <w:kern w:val="0"/>
-          <w:sz w:val="24"/>
-          <w:szCs w:val="24"/>
-          <w:lang w:val="en" w:eastAsia="en-US" w:bidi="ar-SA"/>
-        </w:rPr>
-        <w:t xml:space="preserve">efore we can get to the fun statistical analyses, we have to begin with the </w:t>
-      </w:r>
-      <w:r>
-        <w:rPr>
-          <w:rFonts w:eastAsia="Arial" w:cs="Arial"/>
-          <w:color w:val="auto"/>
-          <w:kern w:val="0"/>
-          <w:sz w:val="24"/>
-          <w:szCs w:val="24"/>
-          <w:lang w:val="en" w:eastAsia="en-US" w:bidi="ar-SA"/>
-        </w:rPr>
-        <w:t xml:space="preserve">basics of </w:t>
-      </w:r>
-      <w:r>
-        <w:rPr>
-          <w:rFonts w:eastAsia="Arial" w:cs="Arial"/>
-          <w:color w:val="auto"/>
-          <w:kern w:val="0"/>
-          <w:sz w:val="24"/>
-          <w:szCs w:val="24"/>
-          <w:lang w:val="en" w:eastAsia="en-US" w:bidi="ar-SA"/>
-        </w:rPr>
-        <w:t xml:space="preserve"> R and R studio. </w:t>
+        <w:t xml:space="preserve">Before we can get to the fun statistical analyses, we have to begin with the basics of  R and R studio. </w:t>
       </w:r>
       <w:r>
         <w:rPr>
@@ -185,7 +151,7 @@
           <w:sz w:val="24"/>
           <w:szCs w:val="24"/>
         </w:rPr>
-        <w:t>a) What are the 4 primary data types used in the R coding language?</w:t>
+        <w:t>a) What are the primary data types used in the R coding language?</w:t>
       </w:r>
     </w:p>
     <w:p>
@@ -218,22 +184,14 @@
           <w:szCs w:val="24"/>
         </w:rPr>
         <w:tab/>
-        <w:t>b) Explicitly write out the output of CharVector.</w:t>
-      </w:r>
-    </w:p>
-    <w:p>
-      <w:pPr>
-        <w:pStyle w:val="Normal"/>
-        <w:rPr>
-          <w:sz w:val="24"/>
-          <w:szCs w:val="24"/>
-        </w:rPr>
-      </w:pPr>
-      <w:r>
-        <w:rPr>
-          <w:sz w:val="24"/>
-          <w:szCs w:val="24"/>
-        </w:rPr>
+        <w:t>b</w:t>
+      </w:r>
+      <w:r>
+        <w:rPr>
+          <w:sz w:val="24"/>
+          <w:szCs w:val="24"/>
+        </w:rPr>
+        <w:t>) What is a comment and how do you write one?</w:t>
       </w:r>
     </w:p>
     <w:p>
@@ -250,22 +208,18 @@
           <w:szCs w:val="24"/>
         </w:rPr>
         <w:tab/>
-        <w:t>c) What is the output when you subtract IntegerVector from DoubleVector?</w:t>
-      </w:r>
-    </w:p>
-    <w:p>
-      <w:pPr>
-        <w:pStyle w:val="Normal"/>
-        <w:rPr>
-          <w:sz w:val="24"/>
-          <w:szCs w:val="24"/>
-        </w:rPr>
-      </w:pPr>
-      <w:r>
-        <w:rPr>
-          <w:sz w:val="24"/>
-          <w:szCs w:val="24"/>
-        </w:rPr>
+      </w:r>
+    </w:p>
+    <w:p>
+      <w:pPr>
+        <w:pStyle w:val="Normal"/>
+        <w:rPr>
+          <w:sz w:val="24"/>
+          <w:szCs w:val="24"/>
+        </w:rPr>
+      </w:pPr>
+      <w:r>
+        <w:rPr/>
       </w:r>
     </w:p>
     <w:p>
@@ -282,116 +236,143 @@
           <w:szCs w:val="24"/>
         </w:rPr>
         <w:tab/>
-        <w:t>d) What happens when you add CharVector to DoubleVector? (Can you logically do this???)</w:t>
-      </w:r>
-    </w:p>
-    <w:p>
-      <w:pPr>
-        <w:pStyle w:val="Normal"/>
-        <w:rPr>
-          <w:sz w:val="24"/>
-          <w:szCs w:val="24"/>
-        </w:rPr>
-      </w:pPr>
-      <w:r>
-        <w:rPr>
-          <w:sz w:val="24"/>
-          <w:szCs w:val="24"/>
-        </w:rPr>
-      </w:r>
-    </w:p>
-    <w:p>
-      <w:pPr>
-        <w:pStyle w:val="Normal"/>
-        <w:rPr>
-          <w:sz w:val="24"/>
-          <w:szCs w:val="24"/>
-        </w:rPr>
-      </w:pPr>
-      <w:r>
-        <w:rPr>
-          <w:sz w:val="24"/>
-          <w:szCs w:val="24"/>
-        </w:rPr>
-      </w:r>
-    </w:p>
-    <w:p>
-      <w:pPr>
-        <w:pStyle w:val="Normal"/>
-        <w:rPr>
-          <w:sz w:val="24"/>
-          <w:szCs w:val="24"/>
-        </w:rPr>
-      </w:pPr>
-      <w:r>
-        <w:rPr>
-          <w:sz w:val="24"/>
-          <w:szCs w:val="24"/>
+        <w:t>c</w:t>
+      </w:r>
+      <w:r>
+        <w:rPr>
+          <w:sz w:val="24"/>
+          <w:szCs w:val="24"/>
+        </w:rPr>
+        <w:t xml:space="preserve">) </w:t>
+      </w:r>
+      <w:r>
+        <w:rPr>
+          <w:rFonts w:eastAsia="Arial" w:cs="Arial"/>
+          <w:color w:val="auto"/>
+          <w:kern w:val="0"/>
+          <w:sz w:val="24"/>
+          <w:szCs w:val="24"/>
+          <w:lang w:val="en" w:eastAsia="en-US" w:bidi="ar-SA"/>
+        </w:rPr>
+        <w:t>What does it mean for a variable name to be reserved?</w:t>
+      </w:r>
+    </w:p>
+    <w:p>
+      <w:pPr>
+        <w:pStyle w:val="Normal"/>
+        <w:rPr>
+          <w:sz w:val="24"/>
+          <w:szCs w:val="24"/>
+        </w:rPr>
+      </w:pPr>
+      <w:r>
+        <w:rPr>
+          <w:rFonts w:eastAsia="Arial" w:cs="Arial"/>
+          <w:color w:val="auto"/>
+          <w:kern w:val="0"/>
+          <w:sz w:val="24"/>
+          <w:szCs w:val="24"/>
+          <w:lang w:val="en" w:eastAsia="en-US" w:bidi="ar-SA"/>
         </w:rPr>
         <w:tab/>
-        <w:t>e) What is the output when you add DoubleVector to BoolVector?</w:t>
-      </w:r>
-    </w:p>
-    <w:p>
-      <w:pPr>
-        <w:pStyle w:val="Normal"/>
-        <w:rPr>
-          <w:sz w:val="24"/>
-          <w:szCs w:val="24"/>
-        </w:rPr>
-      </w:pPr>
-      <w:r>
-        <w:rPr>
-          <w:sz w:val="24"/>
-          <w:szCs w:val="24"/>
-        </w:rPr>
-      </w:r>
-    </w:p>
-    <w:p>
-      <w:pPr>
-        <w:pStyle w:val="Normal"/>
-        <w:rPr>
-          <w:sz w:val="24"/>
-          <w:szCs w:val="24"/>
-        </w:rPr>
-      </w:pPr>
-      <w:r>
-        <w:rPr>
-          <w:sz w:val="24"/>
-          <w:szCs w:val="24"/>
-        </w:rPr>
-      </w:r>
-    </w:p>
-    <w:p>
-      <w:pPr>
-        <w:pStyle w:val="Normal"/>
-        <w:rPr>
-          <w:sz w:val="24"/>
-          <w:szCs w:val="24"/>
-        </w:rPr>
-      </w:pPr>
-      <w:r>
-        <w:rPr>
-          <w:sz w:val="24"/>
-          <w:szCs w:val="24"/>
+      </w:r>
+    </w:p>
+    <w:p>
+      <w:pPr>
+        <w:pStyle w:val="Normal"/>
+        <w:rPr>
+          <w:sz w:val="24"/>
+          <w:szCs w:val="24"/>
+        </w:rPr>
+      </w:pPr>
+      <w:r>
+        <w:rPr/>
+      </w:r>
+    </w:p>
+    <w:p>
+      <w:pPr>
+        <w:pStyle w:val="Normal"/>
+        <w:rPr>
+          <w:sz w:val="24"/>
+          <w:szCs w:val="24"/>
+        </w:rPr>
+      </w:pPr>
+      <w:r>
+        <w:rPr>
+          <w:rFonts w:eastAsia="Arial" w:cs="Arial"/>
+          <w:color w:val="auto"/>
+          <w:kern w:val="0"/>
+          <w:sz w:val="24"/>
+          <w:szCs w:val="24"/>
+          <w:lang w:val="en" w:eastAsia="en-US" w:bidi="ar-SA"/>
         </w:rPr>
         <w:tab/>
-        <w:t>f) What is a comment and how do you write one?</w:t>
-      </w:r>
-    </w:p>
-    <w:p>
-      <w:pPr>
-        <w:pStyle w:val="Normal"/>
-        <w:rPr>
-          <w:sz w:val="24"/>
-          <w:szCs w:val="24"/>
-        </w:rPr>
-      </w:pPr>
-      <w:r>
-        <w:rPr>
-          <w:sz w:val="24"/>
-          <w:szCs w:val="24"/>
-        </w:rPr>
+        <w:t>d) How can you get more information about R functions?</w:t>
+      </w:r>
+    </w:p>
+    <w:p>
+      <w:pPr>
+        <w:pStyle w:val="Normal"/>
+        <w:rPr>
+          <w:sz w:val="24"/>
+          <w:szCs w:val="24"/>
+        </w:rPr>
+      </w:pPr>
+      <w:r>
+        <w:rPr>
+          <w:rFonts w:eastAsia="Arial" w:cs="Arial"/>
+          <w:color w:val="auto"/>
+          <w:kern w:val="0"/>
+          <w:sz w:val="24"/>
+          <w:szCs w:val="24"/>
+          <w:lang w:val="en" w:eastAsia="en-US" w:bidi="ar-SA"/>
+        </w:rPr>
+        <w:tab/>
+      </w:r>
+    </w:p>
+    <w:p>
+      <w:pPr>
+        <w:pStyle w:val="Normal"/>
+        <w:rPr>
+          <w:sz w:val="24"/>
+          <w:szCs w:val="24"/>
+        </w:rPr>
+      </w:pPr>
+      <w:r>
+        <w:rPr/>
+      </w:r>
+    </w:p>
+    <w:p>
+      <w:pPr>
+        <w:pStyle w:val="Normal"/>
+        <w:rPr>
+          <w:sz w:val="24"/>
+          <w:szCs w:val="24"/>
+        </w:rPr>
+      </w:pPr>
+      <w:r>
+        <w:rPr>
+          <w:rFonts w:eastAsia="Arial" w:cs="Arial"/>
+          <w:color w:val="auto"/>
+          <w:kern w:val="0"/>
+          <w:sz w:val="24"/>
+          <w:szCs w:val="24"/>
+          <w:lang w:val="en" w:eastAsia="en-US" w:bidi="ar-SA"/>
+        </w:rPr>
+        <w:tab/>
+        <w:t>e) Where might you go ask for help online after this course is over?</w:t>
+      </w:r>
+    </w:p>
+    <w:p>
+      <w:pPr>
+        <w:pStyle w:val="Normal"/>
+        <w:rPr>
+          <w:sz w:val="24"/>
+          <w:szCs w:val="24"/>
+        </w:rPr>
+      </w:pPr>
+      <w:r>
+        <w:rPr/>
       </w:r>
     </w:p>
     <w:p>
@@ -507,55 +488,70 @@
           <w:sz w:val="24"/>
           <w:szCs w:val="24"/>
         </w:rPr>
-      </w:r>
-    </w:p>
-    <w:p>
-      <w:pPr>
-        <w:pStyle w:val="Normal"/>
-        <w:rPr>
-          <w:sz w:val="24"/>
-          <w:szCs w:val="24"/>
-        </w:rPr>
-      </w:pPr>
-      <w:r>
-        <w:rPr>
-          <w:sz w:val="24"/>
-          <w:szCs w:val="24"/>
-        </w:rPr>
-        <w:tab/>
-        <w:t>b) What code do you use to get the 5th element of Vector1? What is it? Is it what you expected?</w:t>
-      </w:r>
-    </w:p>
-    <w:p>
-      <w:pPr>
-        <w:pStyle w:val="Normal"/>
-        <w:rPr>
-          <w:sz w:val="24"/>
-          <w:szCs w:val="24"/>
-        </w:rPr>
-      </w:pPr>
-      <w:r>
-        <w:rPr>
-          <w:sz w:val="24"/>
-          <w:szCs w:val="24"/>
-        </w:rPr>
-      </w:r>
-    </w:p>
-    <w:p>
-      <w:pPr>
-        <w:pStyle w:val="Normal"/>
-        <w:rPr>
-          <w:sz w:val="24"/>
-          <w:szCs w:val="24"/>
-        </w:rPr>
-      </w:pPr>
-      <w:r>
-        <w:rPr>
-          <w:sz w:val="24"/>
-          <w:szCs w:val="24"/>
-        </w:rPr>
-        <w:tab/>
-        <w:t>c) What code gives you index 1, 18, 24, and 27-end of the vector? What is the output?</w:t>
+        <w:t xml:space="preserve">b) What were your total winnings for your week of heavy gambling? </w:t>
+      </w:r>
+      <w:r>
+        <w:rPr>
+          <w:rFonts w:eastAsia="Arial" w:cs="Arial"/>
+          <w:color w:val="auto"/>
+          <w:kern w:val="0"/>
+          <w:sz w:val="24"/>
+          <w:szCs w:val="24"/>
+          <w:lang w:val="en" w:eastAsia="en-US" w:bidi="ar-SA"/>
+        </w:rPr>
+        <w:t>Can you do this in one line with R?</w:t>
+      </w:r>
+      <w:r>
+        <w:rPr>
+          <w:sz w:val="24"/>
+          <w:szCs w:val="24"/>
+        </w:rPr>
+        <w:t xml:space="preserve"> </w:t>
+      </w:r>
+    </w:p>
+    <w:p>
+      <w:pPr>
+        <w:pStyle w:val="Normal"/>
+        <w:ind w:left="720" w:hanging="0"/>
+        <w:rPr>
+          <w:sz w:val="24"/>
+          <w:szCs w:val="24"/>
+        </w:rPr>
+      </w:pPr>
+      <w:r>
+        <w:rPr>
+          <w:sz w:val="24"/>
+          <w:szCs w:val="24"/>
+        </w:rPr>
+      </w:r>
+    </w:p>
+    <w:p>
+      <w:pPr>
+        <w:pStyle w:val="Normal"/>
+        <w:ind w:left="720" w:hanging="0"/>
+        <w:rPr>
+          <w:sz w:val="24"/>
+          <w:szCs w:val="24"/>
+        </w:rPr>
+      </w:pPr>
+      <w:r>
+        <w:rPr>
+          <w:sz w:val="24"/>
+          <w:szCs w:val="24"/>
+        </w:rPr>
+        <w:t>c) What code did you use to identify which days you did better at poker than roulette?</w:t>
+      </w:r>
+    </w:p>
+    <w:p>
+      <w:pPr>
+        <w:pStyle w:val="Normal"/>
+        <w:rPr>
+          <w:sz w:val="24"/>
+          <w:szCs w:val="24"/>
+        </w:rPr>
+      </w:pPr>
+      <w:r>
+        <w:rPr/>
       </w:r>
     </w:p>
     <w:p>
@@ -598,34 +594,15 @@
         <w:rPr>
           <w:sz w:val="24"/>
           <w:szCs w:val="24"/>
-          <w:highlight w:val="yellow"/>
-        </w:rPr>
-      </w:pPr>
-      <w:r>
-        <w:rPr>
-          <w:sz w:val="24"/>
-          <w:szCs w:val="24"/>
-          <w:highlight w:val="yellow"/>
+        </w:rPr>
+      </w:pPr>
+      <w:r>
+        <w:rPr>
+          <w:sz w:val="24"/>
+          <w:szCs w:val="24"/>
           <w:u w:val="single"/>
         </w:rPr>
-        <w:t xml:space="preserve">Lists Are Hard: </w:t>
-      </w:r>
-    </w:p>
-    <w:p>
-      <w:pPr>
-        <w:pStyle w:val="Normal"/>
-        <w:ind w:left="720" w:hanging="0"/>
-        <w:rPr>
-          <w:sz w:val="24"/>
-          <w:szCs w:val="24"/>
-        </w:rPr>
-      </w:pPr>
-      <w:r>
-        <w:rPr>
-          <w:sz w:val="24"/>
-          <w:szCs w:val="24"/>
-        </w:rPr>
-        <w:t xml:space="preserve">a) What code calls the </w:t>
+        <w:t xml:space="preserve">Dataframes </w:t>
       </w:r>
       <w:r>
         <w:rPr>
@@ -633,62 +610,313 @@
           <w:szCs w:val="24"/>
           <w:u w:val="single"/>
         </w:rPr>
-        <w:t>Value</w:t>
-      </w:r>
-      <w:r>
-        <w:rPr>
-          <w:sz w:val="24"/>
-          <w:szCs w:val="24"/>
-        </w:rPr>
-        <w:t xml:space="preserve"> of “List Element” 9 of Listy?</w:t>
-      </w:r>
-    </w:p>
-    <w:p>
-      <w:pPr>
-        <w:pStyle w:val="Normal"/>
-        <w:ind w:left="720" w:hanging="0"/>
-        <w:rPr>
-          <w:sz w:val="24"/>
-          <w:szCs w:val="24"/>
-        </w:rPr>
-      </w:pPr>
-      <w:r>
-        <w:rPr>
-          <w:sz w:val="24"/>
-          <w:szCs w:val="24"/>
-        </w:rPr>
-      </w:r>
-    </w:p>
-    <w:p>
-      <w:pPr>
-        <w:pStyle w:val="Normal"/>
-        <w:rPr>
-          <w:sz w:val="24"/>
-          <w:szCs w:val="24"/>
-        </w:rPr>
-      </w:pPr>
-      <w:r>
-        <w:rPr>
-          <w:sz w:val="24"/>
-          <w:szCs w:val="24"/>
-        </w:rPr>
-        <w:tab/>
-        <w:t>b) Without running it, what is the output of ListPrime[[2]][1] ? Of ListPrime[[2]][2] ?</w:t>
-      </w:r>
-    </w:p>
-    <w:p>
-      <w:pPr>
-        <w:pStyle w:val="Normal"/>
-        <w:rPr>
-          <w:sz w:val="24"/>
-          <w:szCs w:val="24"/>
-        </w:rPr>
-      </w:pPr>
-      <w:r>
-        <w:rPr>
-          <w:sz w:val="24"/>
-          <w:szCs w:val="24"/>
-        </w:rPr>
+        <w:t>and matrices</w:t>
+      </w:r>
+      <w:r>
+        <w:rPr>
+          <w:sz w:val="24"/>
+          <w:szCs w:val="24"/>
+          <w:u w:val="single"/>
+        </w:rPr>
+        <w:t>:</w:t>
+      </w:r>
+    </w:p>
+    <w:p>
+      <w:pPr>
+        <w:pStyle w:val="Normal"/>
+        <w:ind w:left="720" w:hanging="0"/>
+        <w:rPr>
+          <w:sz w:val="24"/>
+          <w:szCs w:val="24"/>
+        </w:rPr>
+      </w:pPr>
+      <w:r>
+        <w:rPr>
+          <w:sz w:val="24"/>
+          <w:szCs w:val="24"/>
+        </w:rPr>
+        <w:t xml:space="preserve">a) In your own words, what is </w:t>
+      </w:r>
+      <w:r>
+        <w:rPr>
+          <w:sz w:val="24"/>
+          <w:szCs w:val="24"/>
+        </w:rPr>
+        <w:t>the difference between a dataframe and a matrix?</w:t>
+      </w:r>
+    </w:p>
+    <w:p>
+      <w:pPr>
+        <w:pStyle w:val="Normal"/>
+        <w:ind w:left="720" w:hanging="0"/>
+        <w:rPr>
+          <w:sz w:val="24"/>
+          <w:szCs w:val="24"/>
+        </w:rPr>
+      </w:pPr>
+      <w:r>
+        <w:rPr>
+          <w:sz w:val="24"/>
+          <w:szCs w:val="24"/>
+        </w:rPr>
+      </w:r>
+    </w:p>
+    <w:p>
+      <w:pPr>
+        <w:pStyle w:val="Normal"/>
+        <w:ind w:left="720" w:hanging="0"/>
+        <w:rPr>
+          <w:sz w:val="24"/>
+          <w:szCs w:val="24"/>
+        </w:rPr>
+      </w:pPr>
+      <w:r>
+        <w:rPr>
+          <w:sz w:val="24"/>
+          <w:szCs w:val="24"/>
+        </w:rPr>
+      </w:r>
+    </w:p>
+    <w:p>
+      <w:pPr>
+        <w:pStyle w:val="Normal"/>
+        <w:ind w:left="720" w:hanging="0"/>
+        <w:rPr>
+          <w:sz w:val="24"/>
+          <w:szCs w:val="24"/>
+        </w:rPr>
+      </w:pPr>
+      <w:r>
+        <w:rPr>
+          <w:sz w:val="24"/>
+          <w:szCs w:val="24"/>
+        </w:rPr>
+        <w:t xml:space="preserve">b) Do you prefer looking at </w:t>
+      </w:r>
+      <w:r>
+        <w:rPr>
+          <w:sz w:val="24"/>
+          <w:szCs w:val="24"/>
+        </w:rPr>
+        <w:t>dataframes</w:t>
+      </w:r>
+      <w:r>
+        <w:rPr>
+          <w:sz w:val="24"/>
+          <w:szCs w:val="24"/>
+        </w:rPr>
+        <w:t xml:space="preserve"> in the Console or View(df)?</w:t>
+      </w:r>
+    </w:p>
+    <w:p>
+      <w:pPr>
+        <w:pStyle w:val="Normal"/>
+        <w:ind w:left="720" w:hanging="0"/>
+        <w:rPr>
+          <w:sz w:val="24"/>
+          <w:szCs w:val="24"/>
+        </w:rPr>
+      </w:pPr>
+      <w:r>
+        <w:rPr>
+          <w:sz w:val="24"/>
+          <w:szCs w:val="24"/>
+        </w:rPr>
+      </w:r>
+    </w:p>
+    <w:p>
+      <w:pPr>
+        <w:pStyle w:val="Normal"/>
+        <w:ind w:left="720" w:hanging="0"/>
+        <w:rPr>
+          <w:sz w:val="24"/>
+          <w:szCs w:val="24"/>
+        </w:rPr>
+      </w:pPr>
+      <w:r>
+        <w:rPr>
+          <w:sz w:val="24"/>
+          <w:szCs w:val="24"/>
+        </w:rPr>
+        <w:t>c</w:t>
+      </w:r>
+      <w:r>
+        <w:rPr>
+          <w:sz w:val="24"/>
+          <w:szCs w:val="24"/>
+        </w:rPr>
+        <w:t xml:space="preserve">) </w:t>
+      </w:r>
+      <w:r>
+        <w:rPr>
+          <w:rFonts w:eastAsia="Arial" w:cs="Arial"/>
+          <w:color w:val="auto"/>
+          <w:kern w:val="0"/>
+          <w:sz w:val="24"/>
+          <w:szCs w:val="24"/>
+          <w:lang w:val="en" w:eastAsia="en-US" w:bidi="ar-SA"/>
+        </w:rPr>
+        <w:t>What code would you use to determine the type of data in the column named “Results” from the hypothetical dataframe, “results_df”?</w:t>
+      </w:r>
+    </w:p>
+    <w:p>
+      <w:pPr>
+        <w:pStyle w:val="Normal"/>
+        <w:ind w:left="720" w:hanging="0"/>
+        <w:rPr>
+          <w:sz w:val="24"/>
+          <w:szCs w:val="24"/>
+        </w:rPr>
+      </w:pPr>
+      <w:r>
+        <w:rPr/>
+      </w:r>
+    </w:p>
+    <w:p>
+      <w:pPr>
+        <w:pStyle w:val="Normal"/>
+        <w:ind w:left="720" w:hanging="0"/>
+        <w:rPr>
+          <w:sz w:val="24"/>
+          <w:szCs w:val="24"/>
+        </w:rPr>
+      </w:pPr>
+      <w:r>
+        <w:rPr>
+          <w:rFonts w:eastAsia="Arial" w:cs="Arial"/>
+          <w:color w:val="auto"/>
+          <w:kern w:val="0"/>
+          <w:sz w:val="24"/>
+          <w:szCs w:val="24"/>
+          <w:lang w:val="en" w:eastAsia="en-US" w:bidi="ar-SA"/>
+        </w:rPr>
+        <w:t>d) If we found out that the “Results” column contains integers, what code could we use to calculate the sum?</w:t>
+      </w:r>
+    </w:p>
+    <w:p>
+      <w:pPr>
+        <w:pStyle w:val="Normal"/>
+        <w:ind w:left="720" w:hanging="0"/>
+        <w:rPr>
+          <w:sz w:val="24"/>
+          <w:szCs w:val="24"/>
+        </w:rPr>
+      </w:pPr>
+      <w:r>
+        <w:rPr/>
+      </w:r>
+    </w:p>
+    <w:p>
+      <w:pPr>
+        <w:pStyle w:val="Normal"/>
+        <w:ind w:left="720" w:hanging="0"/>
+        <w:rPr>
+          <w:sz w:val="24"/>
+          <w:szCs w:val="24"/>
+        </w:rPr>
+      </w:pPr>
+      <w:r>
+        <w:rPr>
+          <w:rFonts w:eastAsia="Arial" w:cs="Arial"/>
+          <w:color w:val="auto"/>
+          <w:kern w:val="0"/>
+          <w:sz w:val="24"/>
+          <w:szCs w:val="24"/>
+          <w:lang w:val="en" w:eastAsia="en-US" w:bidi="ar-SA"/>
+        </w:rPr>
+        <w:t xml:space="preserve">f) Say we want to subset a dataframe to get rows that only include values in the “Results” column greater than 1. </w:t>
+      </w:r>
+    </w:p>
+    <w:p>
+      <w:pPr>
+        <w:pStyle w:val="Normal"/>
+        <w:ind w:left="720" w:hanging="0"/>
+        <w:rPr>
+          <w:sz w:val="24"/>
+          <w:szCs w:val="24"/>
+        </w:rPr>
+      </w:pPr>
+      <w:r>
+        <w:rPr/>
+      </w:r>
+    </w:p>
+    <w:p>
+      <w:pPr>
+        <w:pStyle w:val="Normal"/>
+        <w:ind w:left="720" w:hanging="0"/>
+        <w:rPr>
+          <w:sz w:val="24"/>
+          <w:szCs w:val="24"/>
+        </w:rPr>
+      </w:pPr>
+      <w:r>
+        <w:rPr>
+          <w:rFonts w:eastAsia="Arial" w:cs="Arial"/>
+          <w:color w:val="auto"/>
+          <w:kern w:val="0"/>
+          <w:sz w:val="24"/>
+          <w:szCs w:val="24"/>
+          <w:lang w:val="en" w:eastAsia="en-US" w:bidi="ar-SA"/>
+        </w:rPr>
+        <w:t>g) What about to get results that equal 1?</w:t>
+      </w:r>
+    </w:p>
+    <w:p>
+      <w:pPr>
+        <w:pStyle w:val="Normal"/>
+        <w:ind w:left="720" w:hanging="0"/>
+        <w:rPr>
+          <w:sz w:val="24"/>
+          <w:szCs w:val="24"/>
+        </w:rPr>
+      </w:pPr>
+      <w:r>
+        <w:rPr/>
+      </w:r>
+    </w:p>
+    <w:p>
+      <w:pPr>
+        <w:pStyle w:val="Normal"/>
+        <w:ind w:left="720" w:hanging="0"/>
+        <w:rPr>
+          <w:sz w:val="24"/>
+          <w:szCs w:val="24"/>
+        </w:rPr>
+      </w:pPr>
+      <w:r>
+        <w:rPr>
+          <w:rFonts w:eastAsia="Arial" w:cs="Arial"/>
+          <w:color w:val="auto"/>
+          <w:kern w:val="0"/>
+          <w:sz w:val="24"/>
+          <w:szCs w:val="24"/>
+          <w:lang w:val="en" w:eastAsia="en-US" w:bidi="ar-SA"/>
+        </w:rPr>
+        <w:t xml:space="preserve">h) How would this be different if we were trying to match rows </w:t>
+      </w:r>
+      <w:r>
+        <w:rPr>
+          <w:rFonts w:eastAsia="Arial" w:cs="Arial"/>
+          <w:color w:val="auto"/>
+          <w:kern w:val="0"/>
+          <w:sz w:val="24"/>
+          <w:szCs w:val="24"/>
+          <w:lang w:val="en" w:eastAsia="en-US" w:bidi="ar-SA"/>
+        </w:rPr>
+        <w:t>that contained string variables?</w:t>
+      </w:r>
+    </w:p>
+    <w:p>
+      <w:pPr>
+        <w:pStyle w:val="Normal"/>
+        <w:ind w:left="720" w:hanging="0"/>
+        <w:rPr>
+          <w:sz w:val="24"/>
+          <w:szCs w:val="24"/>
+        </w:rPr>
+      </w:pPr>
+      <w:r>
+        <w:rPr/>
       </w:r>
     </w:p>
     <w:p>
@@ -746,207 +974,114 @@
         <w:rPr>
           <w:sz w:val="24"/>
           <w:szCs w:val="24"/>
-        </w:rPr>
-      </w:pPr>
-      <w:r>
-        <w:rPr>
-          <w:sz w:val="24"/>
-          <w:szCs w:val="24"/>
+          <w:highlight w:val="yellow"/>
+        </w:rPr>
+      </w:pPr>
+      <w:r>
+        <w:rPr>
+          <w:sz w:val="24"/>
+          <w:szCs w:val="24"/>
+          <w:highlight w:val="yellow"/>
           <w:u w:val="single"/>
         </w:rPr>
-        <w:t>Dataframes and Columns:</w:t>
-      </w:r>
-    </w:p>
-    <w:p>
-      <w:pPr>
-        <w:pStyle w:val="Normal"/>
-        <w:ind w:left="720" w:hanging="0"/>
-        <w:rPr>
-          <w:sz w:val="24"/>
-          <w:szCs w:val="24"/>
-        </w:rPr>
-      </w:pPr>
-      <w:r>
-        <w:rPr>
-          <w:sz w:val="24"/>
-          <w:szCs w:val="24"/>
-        </w:rPr>
-        <w:t>a) In your own words, what is a dataframe? (Hint: think matrix)</w:t>
-      </w:r>
-    </w:p>
-    <w:p>
-      <w:pPr>
-        <w:pStyle w:val="Normal"/>
-        <w:ind w:left="720" w:hanging="0"/>
-        <w:rPr>
-          <w:sz w:val="24"/>
-          <w:szCs w:val="24"/>
-        </w:rPr>
-      </w:pPr>
-      <w:r>
-        <w:rPr>
-          <w:sz w:val="24"/>
-          <w:szCs w:val="24"/>
-        </w:rPr>
-      </w:r>
-    </w:p>
-    <w:p>
-      <w:pPr>
-        <w:pStyle w:val="Normal"/>
-        <w:ind w:left="720" w:hanging="0"/>
-        <w:rPr>
-          <w:sz w:val="24"/>
-          <w:szCs w:val="24"/>
-        </w:rPr>
-      </w:pPr>
-      <w:r>
-        <w:rPr>
-          <w:sz w:val="24"/>
-          <w:szCs w:val="24"/>
-        </w:rPr>
-      </w:r>
-    </w:p>
-    <w:p>
-      <w:pPr>
-        <w:pStyle w:val="Normal"/>
-        <w:ind w:left="720" w:hanging="0"/>
-        <w:rPr>
-          <w:sz w:val="24"/>
-          <w:szCs w:val="24"/>
-        </w:rPr>
-      </w:pPr>
-      <w:r>
-        <w:rPr>
-          <w:sz w:val="24"/>
-          <w:szCs w:val="24"/>
-        </w:rPr>
-        <w:t>b) Do you prefer looking at df in the Console or View(df)?</w:t>
-      </w:r>
-    </w:p>
-    <w:p>
-      <w:pPr>
-        <w:pStyle w:val="Normal"/>
-        <w:ind w:left="720" w:hanging="0"/>
-        <w:rPr>
-          <w:sz w:val="24"/>
-          <w:szCs w:val="24"/>
-        </w:rPr>
-      </w:pPr>
-      <w:r>
-        <w:rPr>
-          <w:sz w:val="24"/>
-          <w:szCs w:val="24"/>
-        </w:rPr>
-      </w:r>
-    </w:p>
-    <w:p>
-      <w:pPr>
-        <w:pStyle w:val="Normal"/>
-        <w:ind w:left="720" w:hanging="0"/>
-        <w:rPr>
-          <w:sz w:val="24"/>
-          <w:szCs w:val="24"/>
-        </w:rPr>
-      </w:pPr>
-      <w:r>
-        <w:rPr>
-          <w:sz w:val="24"/>
-          <w:szCs w:val="24"/>
-        </w:rPr>
-      </w:r>
-    </w:p>
-    <w:p>
-      <w:pPr>
-        <w:pStyle w:val="Normal"/>
-        <w:ind w:left="720" w:hanging="0"/>
-        <w:rPr>
-          <w:sz w:val="24"/>
-          <w:szCs w:val="24"/>
-        </w:rPr>
-      </w:pPr>
-      <w:r>
-        <w:rPr>
-          <w:sz w:val="24"/>
-          <w:szCs w:val="24"/>
-        </w:rPr>
-        <w:t xml:space="preserve">c) How </w:t>
-      </w:r>
-      <w:r>
-        <w:rPr>
-          <w:sz w:val="24"/>
-          <w:szCs w:val="24"/>
-          <w:u w:val="single"/>
-        </w:rPr>
-        <w:t>big</w:t>
-      </w:r>
-      <w:r>
-        <w:rPr>
-          <w:sz w:val="24"/>
-          <w:szCs w:val="24"/>
-        </w:rPr>
-        <w:t xml:space="preserve"> is df? What class is it?</w:t>
-      </w:r>
-    </w:p>
-    <w:p>
-      <w:pPr>
-        <w:pStyle w:val="Normal"/>
-        <w:rPr>
-          <w:sz w:val="24"/>
-          <w:szCs w:val="24"/>
-        </w:rPr>
-      </w:pPr>
-      <w:r>
-        <w:rPr>
-          <w:sz w:val="24"/>
-          <w:szCs w:val="24"/>
-        </w:rPr>
-      </w:r>
-    </w:p>
-    <w:p>
-      <w:pPr>
-        <w:pStyle w:val="Normal"/>
-        <w:ind w:left="720" w:hanging="0"/>
-        <w:rPr>
-          <w:sz w:val="24"/>
-          <w:szCs w:val="24"/>
-        </w:rPr>
-      </w:pPr>
-      <w:r>
-        <w:rPr>
-          <w:sz w:val="24"/>
-          <w:szCs w:val="24"/>
-        </w:rPr>
-        <w:t xml:space="preserve">d) What class/type of data are Variable1 and Variable2? </w:t>
-      </w:r>
-    </w:p>
-    <w:p>
-      <w:pPr>
-        <w:pStyle w:val="Normal"/>
-        <w:rPr>
-          <w:sz w:val="24"/>
-          <w:szCs w:val="24"/>
-        </w:rPr>
-      </w:pPr>
-      <w:r>
-        <w:rPr>
-          <w:sz w:val="24"/>
-          <w:szCs w:val="24"/>
-        </w:rPr>
-      </w:r>
-    </w:p>
-    <w:p>
-      <w:pPr>
-        <w:pStyle w:val="Normal"/>
-        <w:rPr>
-          <w:sz w:val="24"/>
-          <w:szCs w:val="24"/>
-        </w:rPr>
-      </w:pPr>
-      <w:r>
-        <w:rPr>
-          <w:sz w:val="24"/>
-          <w:szCs w:val="24"/>
-        </w:rPr>
+        <w:t xml:space="preserve">Lists Are Hard: </w:t>
+      </w:r>
+    </w:p>
+    <w:p>
+      <w:pPr>
+        <w:pStyle w:val="Normal"/>
+        <w:ind w:left="720" w:hanging="0"/>
+        <w:rPr>
+          <w:sz w:val="24"/>
+          <w:szCs w:val="24"/>
+        </w:rPr>
+      </w:pPr>
+      <w:r>
+        <w:rPr>
+          <w:sz w:val="24"/>
+          <w:szCs w:val="24"/>
+        </w:rPr>
+        <w:t xml:space="preserve">a) </w:t>
+      </w:r>
+      <w:r>
+        <w:rPr>
+          <w:rFonts w:eastAsia="Arial" w:cs="Arial"/>
+          <w:color w:val="auto"/>
+          <w:kern w:val="0"/>
+          <w:sz w:val="24"/>
+          <w:szCs w:val="24"/>
+          <w:lang w:val="en" w:eastAsia="en-US" w:bidi="ar-SA"/>
+        </w:rPr>
+        <w:t>What type of data can you store in a list?</w:t>
+      </w:r>
+    </w:p>
+    <w:p>
+      <w:pPr>
+        <w:pStyle w:val="Normal"/>
+        <w:ind w:left="720" w:hanging="0"/>
+        <w:rPr>
+          <w:sz w:val="24"/>
+          <w:szCs w:val="24"/>
+        </w:rPr>
+      </w:pPr>
+      <w:r>
+        <w:rPr>
+          <w:sz w:val="24"/>
+          <w:szCs w:val="24"/>
+        </w:rPr>
+      </w:r>
+    </w:p>
+    <w:p>
+      <w:pPr>
+        <w:pStyle w:val="Normal"/>
+        <w:rPr>
+          <w:sz w:val="24"/>
+          <w:szCs w:val="24"/>
+        </w:rPr>
+      </w:pPr>
+      <w:r>
+        <w:rPr>
+          <w:sz w:val="24"/>
+          <w:szCs w:val="24"/>
+        </w:rPr>
+        <w:tab/>
+        <w:t xml:space="preserve">b) </w:t>
+      </w:r>
+      <w:r>
+        <w:rPr>
+          <w:sz w:val="24"/>
+          <w:szCs w:val="24"/>
+        </w:rPr>
+        <w:t>What is the difference between using single brackets, combined_list[1], compared to using double brackets, combined_list[[1]]?</w:t>
+      </w:r>
+    </w:p>
+    <w:p>
+      <w:pPr>
+        <w:pStyle w:val="Normal"/>
+        <w:rPr>
+          <w:sz w:val="24"/>
+          <w:szCs w:val="24"/>
+        </w:rPr>
+      </w:pPr>
+      <w:r>
+        <w:rPr/>
+      </w:r>
+    </w:p>
+    <w:p>
+      <w:pPr>
+        <w:pStyle w:val="Normal"/>
+        <w:rPr>
+          <w:sz w:val="24"/>
+          <w:szCs w:val="24"/>
+        </w:rPr>
+      </w:pPr>
+      <w:r>
+        <w:rPr>
+          <w:sz w:val="24"/>
+          <w:szCs w:val="24"/>
+        </w:rPr>
+        <w:tab/>
+        <w:t>c) How can you access the first row of the second object in combined_list?</w:t>
       </w:r>
     </w:p>
     <w:p>
@@ -1171,184 +1306,7 @@
         </w:rPr>
       </w:pPr>
       <w:r>
-        <w:rPr>
-          <w:sz w:val="24"/>
-          <w:szCs w:val="24"/>
-        </w:rPr>
-      </w:r>
-    </w:p>
-    <w:p>
-      <w:pPr>
-        <w:pStyle w:val="Normal"/>
-        <w:ind w:left="720" w:hanging="0"/>
-        <w:rPr>
-          <w:sz w:val="24"/>
-          <w:szCs w:val="24"/>
-        </w:rPr>
-      </w:pPr>
-      <w:r>
-        <w:rPr>
-          <w:sz w:val="24"/>
-          <w:szCs w:val="24"/>
-        </w:rPr>
-      </w:r>
-    </w:p>
-    <w:p>
-      <w:pPr>
-        <w:pStyle w:val="Normal"/>
-        <w:rPr>
-          <w:sz w:val="24"/>
-          <w:szCs w:val="24"/>
-        </w:rPr>
-      </w:pPr>
-      <w:r>
-        <w:rPr>
-          <w:sz w:val="24"/>
-          <w:szCs w:val="24"/>
-        </w:rPr>
-      </w:r>
-    </w:p>
-    <w:p>
-      <w:pPr>
-        <w:pStyle w:val="Normal"/>
-        <w:rPr>
-          <w:sz w:val="24"/>
-          <w:szCs w:val="24"/>
-        </w:rPr>
-      </w:pPr>
-      <w:r>
-        <w:rPr>
-          <w:sz w:val="24"/>
-          <w:szCs w:val="24"/>
-        </w:rPr>
-      </w:r>
-    </w:p>
-    <w:p>
-      <w:pPr>
-        <w:pStyle w:val="Normal"/>
-        <w:rPr>
-          <w:sz w:val="24"/>
-          <w:szCs w:val="24"/>
-        </w:rPr>
-      </w:pPr>
-      <w:r>
-        <w:rPr>
-          <w:sz w:val="24"/>
-          <w:szCs w:val="24"/>
-        </w:rPr>
-      </w:r>
-    </w:p>
-    <w:p>
-      <w:pPr>
-        <w:pStyle w:val="Normal"/>
-        <w:rPr>
-          <w:sz w:val="24"/>
-          <w:szCs w:val="24"/>
-        </w:rPr>
-      </w:pPr>
-      <w:r>
-        <w:rPr>
-          <w:sz w:val="24"/>
-          <w:szCs w:val="24"/>
-        </w:rPr>
-      </w:r>
-    </w:p>
-    <w:p>
-      <w:pPr>
-        <w:pStyle w:val="Normal"/>
-        <w:numPr>
-          <w:ilvl w:val="0"/>
-          <w:numId w:val="1"/>
-        </w:numPr>
-        <w:rPr>
-          <w:sz w:val="24"/>
-          <w:szCs w:val="24"/>
-          <w:highlight w:val="yellow"/>
-        </w:rPr>
-      </w:pPr>
-      <w:r>
-        <w:rPr>
-          <w:sz w:val="24"/>
-          <w:szCs w:val="24"/>
-          <w:highlight w:val="yellow"/>
-          <w:u w:val="single"/>
-        </w:rPr>
-        <w:t>Logical Subsetting:</w:t>
-      </w:r>
-    </w:p>
-    <w:p>
-      <w:pPr>
-        <w:pStyle w:val="Normal"/>
-        <w:ind w:left="720" w:hanging="0"/>
-        <w:rPr>
-          <w:sz w:val="24"/>
-          <w:szCs w:val="24"/>
-        </w:rPr>
-      </w:pPr>
-      <w:r>
-        <w:rPr>
-          <w:sz w:val="24"/>
-          <w:szCs w:val="24"/>
-        </w:rPr>
-        <w:t xml:space="preserve"> </w:t>
-      </w:r>
-      <w:r>
-        <w:rPr>
-          <w:sz w:val="24"/>
-          <w:szCs w:val="24"/>
-        </w:rPr>
-        <w:t xml:space="preserve">Write the code that represents the following English phrase: </w:t>
-      </w:r>
-    </w:p>
-    <w:p>
-      <w:pPr>
-        <w:pStyle w:val="Normal"/>
-        <w:numPr>
-          <w:ilvl w:val="0"/>
-          <w:numId w:val="2"/>
-        </w:numPr>
-        <w:rPr>
-          <w:sz w:val="24"/>
-          <w:szCs w:val="24"/>
-        </w:rPr>
-      </w:pPr>
-      <w:r>
-        <w:rPr>
-          <w:sz w:val="24"/>
-          <w:szCs w:val="24"/>
-        </w:rPr>
-        <w:t xml:space="preserve">Category1 column of dataframe df </w:t>
-      </w:r>
-      <w:r>
-        <w:rPr>
-          <w:b/>
-          <w:i/>
-          <w:sz w:val="24"/>
-          <w:szCs w:val="24"/>
-        </w:rPr>
-        <w:t>such that</w:t>
-      </w:r>
-      <w:r>
-        <w:rPr>
-          <w:sz w:val="24"/>
-          <w:szCs w:val="24"/>
-        </w:rPr>
-        <w:t xml:space="preserve"> the values of Category1 are </w:t>
-      </w:r>
-      <w:r>
-        <w:rPr>
-          <w:i/>
-          <w:sz w:val="24"/>
-          <w:szCs w:val="24"/>
-        </w:rPr>
-        <w:t>within</w:t>
-      </w:r>
-      <w:r>
-        <w:rPr>
-          <w:sz w:val="24"/>
-          <w:szCs w:val="24"/>
-        </w:rPr>
-        <w:t xml:space="preserve"> the vector (“Jesse”, “Is”, “So”, “Not”, “Uncool”). </w:t>
+        <w:rPr/>
       </w:r>
     </w:p>
     <w:sectPr>
@@ -1479,134 +1437,6 @@
   <w:abstractNum w:abstractNumId="2">
     <w:lvl w:ilvl="0">
       <w:start w:val="1"/>
-      <w:numFmt w:val="bullet"/>
-      <w:lvlText w:val=""/>
-      <w:lvlJc w:val="left"/>
-      <w:pPr>
-        <w:ind w:left="1440" w:hanging="360"/>
-      </w:pPr>
-      <w:rPr>
-        <w:rFonts w:ascii="Wingdings" w:hAnsi="Wingdings" w:cs="Wingdings" w:hint="default"/>
-        <w:u w:val="none"/>
-        <w:rFonts w:cs="Wingdings"/>
-      </w:rPr>
-    </w:lvl>
-    <w:lvl w:ilvl="1">
-      <w:start w:val="1"/>
-      <w:numFmt w:val="bullet"/>
-      <w:lvlText w:val=""/>
-      <w:lvlJc w:val="left"/>
-      <w:pPr>
-        <w:ind w:left="2160" w:hanging="360"/>
-      </w:pPr>
-      <w:rPr>
-        <w:rFonts w:ascii="Wingdings 2" w:hAnsi="Wingdings 2" w:cs="Wingdings 2" w:hint="default"/>
-        <w:u w:val="none"/>
-        <w:rFonts w:cs="Wingdings 2"/>
-      </w:rPr>
-    </w:lvl>
-    <w:lvl w:ilvl="2">
-      <w:start w:val="1"/>
-      <w:numFmt w:val="bullet"/>
-      <w:lvlText w:val="■"/>
-      <w:lvlJc w:val="left"/>
-      <w:pPr>
-        <w:ind w:left="2880" w:hanging="360"/>
-      </w:pPr>
-      <w:rPr>
-        <w:rFonts w:ascii="OpenSymbol" w:hAnsi="OpenSymbol" w:cs="OpenSymbol" w:hint="default"/>
-        <w:u w:val="none"/>
-        <w:rFonts w:cs="OpenSymbol"/>
-      </w:rPr>
-    </w:lvl>
-    <w:lvl w:ilvl="3">
-      <w:start w:val="1"/>
-      <w:numFmt w:val="bullet"/>
-      <w:lvlText w:val=""/>
-      <w:lvlJc w:val="left"/>
-      <w:pPr>
-        <w:ind w:left="3600" w:hanging="360"/>
-      </w:pPr>
-      <w:rPr>
-        <w:rFonts w:ascii="Wingdings" w:hAnsi="Wingdings" w:cs="Wingdings" w:hint="default"/>
-        <w:u w:val="none"/>
-        <w:rFonts w:cs="Wingdings"/>
-      </w:rPr>
-    </w:lvl>
-    <w:lvl w:ilvl="4">
-      <w:start w:val="1"/>
-      <w:numFmt w:val="bullet"/>
-      <w:lvlText w:val=""/>
-      <w:lvlJc w:val="left"/>
-      <w:pPr>
-        <w:ind w:left="4320" w:hanging="360"/>
-      </w:pPr>
-      <w:rPr>
-        <w:rFonts w:ascii="Wingdings 2" w:hAnsi="Wingdings 2" w:cs="Wingdings 2" w:hint="default"/>
-        <w:u w:val="none"/>
-        <w:rFonts w:cs="Wingdings 2"/>
-      </w:rPr>
-    </w:lvl>
-    <w:lvl w:ilvl="5">
-      <w:start w:val="1"/>
-      <w:numFmt w:val="bullet"/>
-      <w:lvlText w:val="■"/>
-      <w:lvlJc w:val="left"/>
-      <w:pPr>
-        <w:ind w:left="5040" w:hanging="360"/>
-      </w:pPr>
-      <w:rPr>
-        <w:rFonts w:ascii="OpenSymbol" w:hAnsi="OpenSymbol" w:cs="OpenSymbol" w:hint="default"/>
-        <w:u w:val="none"/>
-        <w:rFonts w:cs="OpenSymbol"/>
-      </w:rPr>
-    </w:lvl>
-    <w:lvl w:ilvl="6">
-      <w:start w:val="1"/>
-      <w:numFmt w:val="bullet"/>
-      <w:lvlText w:val=""/>
-      <w:lvlJc w:val="left"/>
-      <w:pPr>
-        <w:ind w:left="5760" w:hanging="360"/>
-      </w:pPr>
-      <w:rPr>
-        <w:rFonts w:ascii="Wingdings" w:hAnsi="Wingdings" w:cs="Wingdings" w:hint="default"/>
-        <w:u w:val="none"/>
-        <w:rFonts w:cs="Wingdings"/>
-      </w:rPr>
-    </w:lvl>
-    <w:lvl w:ilvl="7">
-      <w:start w:val="1"/>
-      <w:numFmt w:val="bullet"/>
-      <w:lvlText w:val=""/>
-      <w:lvlJc w:val="left"/>
-      <w:pPr>
-        <w:ind w:left="6480" w:hanging="360"/>
-      </w:pPr>
-      <w:rPr>
-        <w:rFonts w:ascii="Wingdings 2" w:hAnsi="Wingdings 2" w:cs="Wingdings 2" w:hint="default"/>
-        <w:u w:val="none"/>
-        <w:rFonts w:cs="Wingdings 2"/>
-      </w:rPr>
-    </w:lvl>
-    <w:lvl w:ilvl="8">
-      <w:start w:val="1"/>
-      <w:numFmt w:val="bullet"/>
-      <w:lvlText w:val="■"/>
-      <w:lvlJc w:val="left"/>
-      <w:pPr>
-        <w:ind w:left="7200" w:hanging="360"/>
-      </w:pPr>
-      <w:rPr>
-        <w:rFonts w:ascii="OpenSymbol" w:hAnsi="OpenSymbol" w:cs="OpenSymbol" w:hint="default"/>
-        <w:u w:val="none"/>
-        <w:rFonts w:cs="OpenSymbol"/>
-      </w:rPr>
-    </w:lvl>
-  </w:abstractNum>
-  <w:abstractNum w:abstractNumId="3">
-    <w:lvl w:ilvl="0">
-      <w:start w:val="1"/>
       <w:numFmt w:val="none"/>
       <w:suff w:val="nothing"/>
       <w:lvlText w:val=""/>
@@ -1701,9 +1531,6 @@
   </w:num>
   <w:num w:numId="2">
     <w:abstractNumId w:val="2"/>
-  </w:num>
-  <w:num w:numId="3">
-    <w:abstractNumId w:val="3"/>
   </w:num>
 </w:numbering>
 </file>

</xml_diff>